<commit_message>
ma journal. Sry for beeing so late bug i got sick.
</commit_message>
<xml_diff>
--- a/Journal/MichaelJournal.docx
+++ b/Journal/MichaelJournal.docx
@@ -4,7 +4,7 @@
   <w:body>
     <w:p>
       <w:pPr>
-        <w:pStyle w:val="Titel"/>
+        <w:pStyle w:val="Title"/>
         <w:rPr>
           <w:lang w:val="de-DE"/>
         </w:rPr>
@@ -25,7 +25,7 @@
     </w:p>
     <w:p>
       <w:pPr>
-        <w:pStyle w:val="berschrift1"/>
+        <w:pStyle w:val="Heading1"/>
         <w:rPr>
           <w:lang w:val="de-DE"/>
         </w:rPr>
@@ -39,7 +39,7 @@
     </w:p>
     <w:p>
       <w:pPr>
-        <w:pStyle w:val="berschrift2"/>
+        <w:pStyle w:val="Heading2"/>
         <w:rPr>
           <w:lang w:val="de-DE"/>
         </w:rPr>
@@ -66,7 +66,7 @@
     </w:p>
     <w:p>
       <w:pPr>
-        <w:pStyle w:val="berschrift2"/>
+        <w:pStyle w:val="Heading2"/>
         <w:rPr>
           <w:lang w:val="de-DE"/>
         </w:rPr>
@@ -93,7 +93,7 @@
     </w:p>
     <w:p>
       <w:pPr>
-        <w:pStyle w:val="berschrift1"/>
+        <w:pStyle w:val="Heading1"/>
         <w:rPr>
           <w:lang w:val="de-DE"/>
         </w:rPr>
@@ -107,7 +107,7 @@
     </w:p>
     <w:p>
       <w:pPr>
-        <w:pStyle w:val="berschrift2"/>
+        <w:pStyle w:val="Heading2"/>
         <w:rPr>
           <w:lang w:val="de-DE"/>
         </w:rPr>
@@ -134,7 +134,7 @@
     </w:p>
     <w:p>
       <w:pPr>
-        <w:pStyle w:val="berschrift2"/>
+        <w:pStyle w:val="Heading2"/>
         <w:rPr>
           <w:lang w:val="de-DE"/>
         </w:rPr>
@@ -161,7 +161,7 @@
     </w:p>
     <w:p>
       <w:pPr>
-        <w:pStyle w:val="berschrift1"/>
+        <w:pStyle w:val="Heading1"/>
         <w:rPr>
           <w:lang w:val="de-DE"/>
         </w:rPr>
@@ -175,7 +175,7 @@
     </w:p>
     <w:p>
       <w:pPr>
-        <w:pStyle w:val="berschrift2"/>
+        <w:pStyle w:val="Heading2"/>
         <w:rPr>
           <w:lang w:val="de-DE"/>
         </w:rPr>
@@ -202,7 +202,7 @@
     </w:p>
     <w:p>
       <w:pPr>
-        <w:pStyle w:val="berschrift2"/>
+        <w:pStyle w:val="Heading2"/>
         <w:rPr>
           <w:lang w:val="de-DE"/>
         </w:rPr>
@@ -229,7 +229,7 @@
     </w:p>
     <w:p>
       <w:pPr>
-        <w:pStyle w:val="berschrift1"/>
+        <w:pStyle w:val="Heading1"/>
         <w:rPr>
           <w:lang w:val="de-DE"/>
         </w:rPr>
@@ -243,7 +243,7 @@
     </w:p>
     <w:p>
       <w:pPr>
-        <w:pStyle w:val="berschrift2"/>
+        <w:pStyle w:val="Heading2"/>
         <w:rPr>
           <w:lang w:val="de-DE"/>
         </w:rPr>
@@ -270,7 +270,7 @@
     </w:p>
     <w:p>
       <w:pPr>
-        <w:pStyle w:val="berschrift2"/>
+        <w:pStyle w:val="Heading2"/>
         <w:rPr>
           <w:lang w:val="de-DE"/>
         </w:rPr>
@@ -283,13 +283,148 @@
       </w:r>
     </w:p>
     <w:p>
-      <w:r>
-        <w:rPr>
-          <w:lang w:val="de-DE"/>
-        </w:rPr>
-        <w:t>Ich habe noch keine Ahnung wie ich Objekte mache, welche gleich auf dem GUI sichtbar sind. und während den Lektionen habe ich auch noch angeschaut wie Threads und Multithreading funktioniert da wir dachten, dass wir es brauchen werden haben es a</w:t>
-      </w:r>
-    </w:p>
+      <w:pPr>
+        <w:rPr>
+          <w:lang w:val="de-DE"/>
+        </w:rPr>
+      </w:pPr>
+      <w:r>
+        <w:rPr>
+          <w:lang w:val="de-DE"/>
+        </w:rPr>
+        <w:t xml:space="preserve">Ich habe noch keine Ahnung wie ich Objekte mache, welche gleich auf dem GUI sichtbar sind. </w:t>
+      </w:r>
+      <w:r>
+        <w:rPr>
+          <w:lang w:val="de-DE"/>
+        </w:rPr>
+        <w:t>U</w:t>
+      </w:r>
+      <w:r>
+        <w:rPr>
+          <w:lang w:val="de-DE"/>
+        </w:rPr>
+        <w:t>nd während den Lektionen habe ich auch noch angeschaut wie Threads und Multithreading funktioniert da wir dachten, dass wir es brauchen werden</w:t>
+      </w:r>
+      <w:r>
+        <w:rPr>
+          <w:lang w:val="de-DE"/>
+        </w:rPr>
+        <w:t>.</w:t>
+      </w:r>
+    </w:p>
+    <w:p>
+      <w:pPr>
+        <w:pStyle w:val="Heading1"/>
+        <w:rPr>
+          <w:lang w:val="de-DE"/>
+        </w:rPr>
+      </w:pPr>
+      <w:r>
+        <w:rPr>
+          <w:lang w:val="de-DE"/>
+        </w:rPr>
+        <w:t>2</w:t>
+      </w:r>
+      <w:r>
+        <w:rPr>
+          <w:lang w:val="de-DE"/>
+        </w:rPr>
+        <w:t>9</w:t>
+      </w:r>
+      <w:r>
+        <w:rPr>
+          <w:lang w:val="de-DE"/>
+        </w:rPr>
+        <w:t>.3</w:t>
+      </w:r>
+    </w:p>
+    <w:p>
+      <w:pPr>
+        <w:pStyle w:val="Heading2"/>
+        <w:rPr>
+          <w:lang w:val="de-DE"/>
+        </w:rPr>
+      </w:pPr>
+      <w:r>
+        <w:rPr>
+          <w:lang w:val="de-DE"/>
+        </w:rPr>
+        <w:t>Arbeitsschritte:</w:t>
+      </w:r>
+    </w:p>
+    <w:p>
+      <w:pPr>
+        <w:rPr>
+          <w:lang w:val="de-DE"/>
+        </w:rPr>
+      </w:pPr>
+      <w:r>
+        <w:rPr>
+          <w:lang w:val="de-DE"/>
+        </w:rPr>
+        <w:t xml:space="preserve">Ich Habe das GUI nochmal neu gemacht diesmal mit Graphics g den mit dem sind Gameticks viel einfacher darzustellen. Danach habe ich die Bewegung für alles gemacht. Die Lösung für das Problem </w:t>
+      </w:r>
+      <w:r>
+        <w:rPr>
+          <w:lang w:val="de-DE"/>
+        </w:rPr>
+        <w:lastRenderedPageBreak/>
+        <w:t xml:space="preserve">mit wie man </w:t>
+      </w:r>
+      <w:r>
+        <w:rPr>
+          <w:lang w:val="de-DE"/>
+        </w:rPr>
+        <w:t>mehrere</w:t>
+      </w:r>
+      <w:r>
+        <w:rPr>
+          <w:lang w:val="de-DE"/>
+        </w:rPr>
+        <w:t xml:space="preserve"> </w:t>
+      </w:r>
+      <w:r>
+        <w:rPr>
+          <w:lang w:val="de-DE"/>
+        </w:rPr>
+        <w:t>Objekte zur gleichen klasse machen waren Arraylists. Nach einer Pause habe ich noch das Letzte Problem mit dem bewegen gelöst.</w:t>
+      </w:r>
+    </w:p>
+    <w:p>
+      <w:pPr>
+        <w:pStyle w:val="Heading2"/>
+        <w:rPr>
+          <w:lang w:val="de-DE"/>
+        </w:rPr>
+      </w:pPr>
+      <w:r>
+        <w:rPr>
+          <w:lang w:val="de-DE"/>
+        </w:rPr>
+        <w:t>Reflexion:</w:t>
+      </w:r>
+    </w:p>
+    <w:p>
+      <w:pPr>
+        <w:rPr>
+          <w:lang w:val="de-DE"/>
+        </w:rPr>
+      </w:pPr>
+      <w:r>
+        <w:rPr>
+          <w:lang w:val="de-DE"/>
+        </w:rPr>
+        <w:t>Ich hatte heute wenige Probleme ausser das Problem welches ich am ende noch lösen konnte.</w:t>
+      </w:r>
+      <w:r>
+        <w:rPr>
+          <w:lang w:val="de-DE"/>
+        </w:rPr>
+        <w:t xml:space="preserve"> Soweit ich weis müssen wir nur noch ein Score und ein Highscore machen und noch ein Startscreen.</w:t>
+      </w:r>
+    </w:p>
+    <w:p/>
     <w:sectPr>
       <w:pgSz w:w="11906" w:h="16838"/>
       <w:pgMar w:top="1417" w:right="1417" w:bottom="1417" w:left="1417" w:header="708" w:footer="708" w:gutter="0"/>
@@ -695,7 +830,7 @@
     <w:lsdException w:name="Unresolved Mention" w:semiHidden="1" w:unhideWhenUsed="1"/>
     <w:lsdException w:name="Smart Link" w:semiHidden="1" w:unhideWhenUsed="1"/>
   </w:latentStyles>
-  <w:style w:type="paragraph" w:default="1" w:styleId="Standard">
+  <w:style w:type="paragraph" w:default="1" w:styleId="Normal">
     <w:name w:val="Normal"/>
     <w:qFormat/>
     <w:rsid w:val="00E343EB"/>
@@ -703,11 +838,11 @@
       <w:spacing w:line="256" w:lineRule="auto"/>
     </w:pPr>
   </w:style>
-  <w:style w:type="paragraph" w:styleId="berschrift1">
+  <w:style w:type="paragraph" w:styleId="Heading1">
     <w:name w:val="heading 1"/>
-    <w:basedOn w:val="Standard"/>
-    <w:next w:val="Standard"/>
-    <w:link w:val="berschrift1Zchn"/>
+    <w:basedOn w:val="Normal"/>
+    <w:next w:val="Normal"/>
+    <w:link w:val="Heading1Char"/>
     <w:uiPriority w:val="9"/>
     <w:qFormat/>
     <w:rsid w:val="00E343EB"/>
@@ -724,11 +859,11 @@
       <w:szCs w:val="32"/>
     </w:rPr>
   </w:style>
-  <w:style w:type="paragraph" w:styleId="berschrift2">
+  <w:style w:type="paragraph" w:styleId="Heading2">
     <w:name w:val="heading 2"/>
-    <w:basedOn w:val="Standard"/>
-    <w:next w:val="Standard"/>
-    <w:link w:val="berschrift2Zchn"/>
+    <w:basedOn w:val="Normal"/>
+    <w:next w:val="Normal"/>
+    <w:link w:val="Heading2Char"/>
     <w:uiPriority w:val="9"/>
     <w:semiHidden/>
     <w:unhideWhenUsed/>
@@ -747,13 +882,13 @@
       <w:szCs w:val="26"/>
     </w:rPr>
   </w:style>
-  <w:style w:type="character" w:default="1" w:styleId="Absatz-Standardschriftart">
+  <w:style w:type="character" w:default="1" w:styleId="DefaultParagraphFont">
     <w:name w:val="Default Paragraph Font"/>
     <w:uiPriority w:val="1"/>
     <w:semiHidden/>
     <w:unhideWhenUsed/>
   </w:style>
-  <w:style w:type="table" w:default="1" w:styleId="NormaleTabelle">
+  <w:style w:type="table" w:default="1" w:styleId="TableNormal">
     <w:name w:val="Normal Table"/>
     <w:uiPriority w:val="99"/>
     <w:semiHidden/>
@@ -768,16 +903,16 @@
       </w:tblCellMar>
     </w:tblPr>
   </w:style>
-  <w:style w:type="numbering" w:default="1" w:styleId="KeineListe">
+  <w:style w:type="numbering" w:default="1" w:styleId="NoList">
     <w:name w:val="No List"/>
     <w:uiPriority w:val="99"/>
     <w:semiHidden/>
     <w:unhideWhenUsed/>
   </w:style>
-  <w:style w:type="character" w:customStyle="1" w:styleId="berschrift1Zchn">
-    <w:name w:val="Überschrift 1 Zchn"/>
-    <w:basedOn w:val="Absatz-Standardschriftart"/>
-    <w:link w:val="berschrift1"/>
+  <w:style w:type="character" w:customStyle="1" w:styleId="Heading1Char">
+    <w:name w:val="Heading 1 Char"/>
+    <w:basedOn w:val="DefaultParagraphFont"/>
+    <w:link w:val="Heading1"/>
     <w:uiPriority w:val="9"/>
     <w:rsid w:val="00E343EB"/>
     <w:rPr>
@@ -787,10 +922,10 @@
       <w:szCs w:val="32"/>
     </w:rPr>
   </w:style>
-  <w:style w:type="character" w:customStyle="1" w:styleId="berschrift2Zchn">
-    <w:name w:val="Überschrift 2 Zchn"/>
-    <w:basedOn w:val="Absatz-Standardschriftart"/>
-    <w:link w:val="berschrift2"/>
+  <w:style w:type="character" w:customStyle="1" w:styleId="Heading2Char">
+    <w:name w:val="Heading 2 Char"/>
+    <w:basedOn w:val="DefaultParagraphFont"/>
+    <w:link w:val="Heading2"/>
     <w:uiPriority w:val="9"/>
     <w:semiHidden/>
     <w:rsid w:val="00E343EB"/>
@@ -801,11 +936,11 @@
       <w:szCs w:val="26"/>
     </w:rPr>
   </w:style>
-  <w:style w:type="paragraph" w:styleId="Titel">
+  <w:style w:type="paragraph" w:styleId="Title">
     <w:name w:val="Title"/>
-    <w:basedOn w:val="Standard"/>
-    <w:next w:val="Standard"/>
-    <w:link w:val="TitelZchn"/>
+    <w:basedOn w:val="Normal"/>
+    <w:next w:val="Normal"/>
+    <w:link w:val="TitleChar"/>
     <w:uiPriority w:val="10"/>
     <w:qFormat/>
     <w:rsid w:val="00E343EB"/>
@@ -821,10 +956,10 @@
       <w:szCs w:val="56"/>
     </w:rPr>
   </w:style>
-  <w:style w:type="character" w:customStyle="1" w:styleId="TitelZchn">
-    <w:name w:val="Titel Zchn"/>
-    <w:basedOn w:val="Absatz-Standardschriftart"/>
-    <w:link w:val="Titel"/>
+  <w:style w:type="character" w:customStyle="1" w:styleId="TitleChar">
+    <w:name w:val="Title Char"/>
+    <w:basedOn w:val="DefaultParagraphFont"/>
+    <w:link w:val="Title"/>
     <w:uiPriority w:val="10"/>
     <w:rsid w:val="00E343EB"/>
     <w:rPr>

</xml_diff>

<commit_message>
Journal and some other stuff in dont remebre
</commit_message>
<xml_diff>
--- a/Journal/MichaelJournal.docx
+++ b/Journal/MichaelJournal.docx
@@ -4,7 +4,7 @@
   <w:body>
     <w:p>
       <w:pPr>
-        <w:pStyle w:val="Title"/>
+        <w:pStyle w:val="Titel"/>
         <w:rPr>
           <w:lang w:val="de-DE"/>
         </w:rPr>
@@ -25,7 +25,7 @@
     </w:p>
     <w:p>
       <w:pPr>
-        <w:pStyle w:val="Heading1"/>
+        <w:pStyle w:val="berschrift1"/>
         <w:rPr>
           <w:lang w:val="de-DE"/>
         </w:rPr>
@@ -39,7 +39,7 @@
     </w:p>
     <w:p>
       <w:pPr>
-        <w:pStyle w:val="Heading2"/>
+        <w:pStyle w:val="berschrift2"/>
         <w:rPr>
           <w:lang w:val="de-DE"/>
         </w:rPr>
@@ -61,12 +61,26 @@
         <w:rPr>
           <w:lang w:val="de-DE"/>
         </w:rPr>
-        <w:t>Heute haben ich und Klemen für unser Project entschieden und haben danach noch ein paar der Klassen gemacht, die wir dachten, das wir brauchen.</w:t>
-      </w:r>
-    </w:p>
-    <w:p>
-      <w:pPr>
-        <w:pStyle w:val="Heading2"/>
+        <w:t xml:space="preserve">Heute haben ich und </w:t>
+      </w:r>
+      <w:proofErr w:type="spellStart"/>
+      <w:r>
+        <w:rPr>
+          <w:lang w:val="de-DE"/>
+        </w:rPr>
+        <w:t>Klemen</w:t>
+      </w:r>
+      <w:proofErr w:type="spellEnd"/>
+      <w:r>
+        <w:rPr>
+          <w:lang w:val="de-DE"/>
+        </w:rPr>
+        <w:t xml:space="preserve"> für unser Project entschieden und haben danach noch ein paar der Klassen gemacht, die wir dachten, das wir brauchen.</w:t>
+      </w:r>
+    </w:p>
+    <w:p>
+      <w:pPr>
+        <w:pStyle w:val="berschrift2"/>
         <w:rPr>
           <w:lang w:val="de-DE"/>
         </w:rPr>
@@ -93,7 +107,7 @@
     </w:p>
     <w:p>
       <w:pPr>
-        <w:pStyle w:val="Heading1"/>
+        <w:pStyle w:val="berschrift1"/>
         <w:rPr>
           <w:lang w:val="de-DE"/>
         </w:rPr>
@@ -107,7 +121,7 @@
     </w:p>
     <w:p>
       <w:pPr>
-        <w:pStyle w:val="Heading2"/>
+        <w:pStyle w:val="berschrift2"/>
         <w:rPr>
           <w:lang w:val="de-DE"/>
         </w:rPr>
@@ -129,12 +143,52 @@
         <w:rPr>
           <w:lang w:val="de-DE"/>
         </w:rPr>
-        <w:t>Ich habe angefangen das GUI mit Java.swing angefangen zu machen aber nach den ersten paar Lektionen hat Klemen gesagt, dass ich liebe, das GUI mit JavaFX machen sollte. Den Rest der Zeit haben wir damit verbracht JavaFX auf beide unsere Laptops zu installieren</w:t>
-      </w:r>
-    </w:p>
-    <w:p>
-      <w:pPr>
-        <w:pStyle w:val="Heading2"/>
+        <w:t xml:space="preserve">Ich habe angefangen das GUI mit </w:t>
+      </w:r>
+      <w:proofErr w:type="spellStart"/>
+      <w:r>
+        <w:rPr>
+          <w:lang w:val="de-DE"/>
+        </w:rPr>
+        <w:t>Java.swing</w:t>
+      </w:r>
+      <w:proofErr w:type="spellEnd"/>
+      <w:r>
+        <w:rPr>
+          <w:lang w:val="de-DE"/>
+        </w:rPr>
+        <w:t xml:space="preserve"> angefangen zu machen aber </w:t>
+      </w:r>
+      <w:r>
+        <w:rPr>
+          <w:lang w:val="de-DE"/>
+        </w:rPr>
+        <w:t>nach den ersten paaren Lektionen</w:t>
+      </w:r>
+      <w:r>
+        <w:rPr>
+          <w:lang w:val="de-DE"/>
+        </w:rPr>
+        <w:t xml:space="preserve"> hat </w:t>
+      </w:r>
+      <w:proofErr w:type="spellStart"/>
+      <w:r>
+        <w:rPr>
+          <w:lang w:val="de-DE"/>
+        </w:rPr>
+        <w:t>Klemen</w:t>
+      </w:r>
+      <w:proofErr w:type="spellEnd"/>
+      <w:r>
+        <w:rPr>
+          <w:lang w:val="de-DE"/>
+        </w:rPr>
+        <w:t xml:space="preserve"> gesagt, dass ich liebe, das GUI mit JavaFX machen sollte. Den Rest der Zeit haben wir damit verbracht JavaFX auf beide unsere Laptops zu installieren</w:t>
+      </w:r>
+    </w:p>
+    <w:p>
+      <w:pPr>
+        <w:pStyle w:val="berschrift2"/>
         <w:rPr>
           <w:lang w:val="de-DE"/>
         </w:rPr>
@@ -156,12 +210,40 @@
         <w:rPr>
           <w:lang w:val="de-DE"/>
         </w:rPr>
-        <w:t>Ich hatte Probleme mit Java.swing. Ich konnte keine Bilder darstellen und deswegen hat Klemen JavaFX empfohlen.</w:t>
-      </w:r>
-    </w:p>
-    <w:p>
-      <w:pPr>
-        <w:pStyle w:val="Heading1"/>
+        <w:t xml:space="preserve">Ich hatte Probleme mit </w:t>
+      </w:r>
+      <w:proofErr w:type="spellStart"/>
+      <w:r>
+        <w:rPr>
+          <w:lang w:val="de-DE"/>
+        </w:rPr>
+        <w:t>Java.swing</w:t>
+      </w:r>
+      <w:proofErr w:type="spellEnd"/>
+      <w:r>
+        <w:rPr>
+          <w:lang w:val="de-DE"/>
+        </w:rPr>
+        <w:t xml:space="preserve">. Ich konnte keine Bilder darstellen und deswegen hat </w:t>
+      </w:r>
+      <w:proofErr w:type="spellStart"/>
+      <w:r>
+        <w:rPr>
+          <w:lang w:val="de-DE"/>
+        </w:rPr>
+        <w:t>Klemen</w:t>
+      </w:r>
+      <w:proofErr w:type="spellEnd"/>
+      <w:r>
+        <w:rPr>
+          <w:lang w:val="de-DE"/>
+        </w:rPr>
+        <w:t xml:space="preserve"> JavaFX empfohlen.</w:t>
+      </w:r>
+    </w:p>
+    <w:p>
+      <w:pPr>
+        <w:pStyle w:val="berschrift1"/>
         <w:rPr>
           <w:lang w:val="de-DE"/>
         </w:rPr>
@@ -175,7 +257,7 @@
     </w:p>
     <w:p>
       <w:pPr>
-        <w:pStyle w:val="Heading2"/>
+        <w:pStyle w:val="berschrift2"/>
         <w:rPr>
           <w:lang w:val="de-DE"/>
         </w:rPr>
@@ -197,12 +279,26 @@
         <w:rPr>
           <w:lang w:val="de-DE"/>
         </w:rPr>
-        <w:t>Ich hatte ein paar Errors mit JavaFX und habe sie versucht zu beheben aber habe nach 4 stunden keine Lösung gefunden</w:t>
-      </w:r>
-    </w:p>
-    <w:p>
-      <w:pPr>
-        <w:pStyle w:val="Heading2"/>
+        <w:t xml:space="preserve">Ich hatte ein paar Errors mit JavaFX und habe sie versucht zu beheben aber habe nach 4 </w:t>
+      </w:r>
+      <w:proofErr w:type="spellStart"/>
+      <w:r>
+        <w:rPr>
+          <w:lang w:val="de-DE"/>
+        </w:rPr>
+        <w:t>stunden</w:t>
+      </w:r>
+      <w:proofErr w:type="spellEnd"/>
+      <w:r>
+        <w:rPr>
+          <w:lang w:val="de-DE"/>
+        </w:rPr>
+        <w:t xml:space="preserve"> keine Lösung gefunden</w:t>
+      </w:r>
+    </w:p>
+    <w:p>
+      <w:pPr>
+        <w:pStyle w:val="berschrift2"/>
         <w:rPr>
           <w:lang w:val="de-DE"/>
         </w:rPr>
@@ -224,12 +320,26 @@
         <w:rPr>
           <w:lang w:val="de-DE"/>
         </w:rPr>
-        <w:t>Ich habe mich dafür entschieden doch mit Java.swing zu arbeiten.</w:t>
-      </w:r>
-    </w:p>
-    <w:p>
-      <w:pPr>
-        <w:pStyle w:val="Heading1"/>
+        <w:t xml:space="preserve">Ich habe mich dafür entschieden doch mit </w:t>
+      </w:r>
+      <w:proofErr w:type="spellStart"/>
+      <w:r>
+        <w:rPr>
+          <w:lang w:val="de-DE"/>
+        </w:rPr>
+        <w:t>Java.swing</w:t>
+      </w:r>
+      <w:proofErr w:type="spellEnd"/>
+      <w:r>
+        <w:rPr>
+          <w:lang w:val="de-DE"/>
+        </w:rPr>
+        <w:t xml:space="preserve"> zu arbeiten.</w:t>
+      </w:r>
+    </w:p>
+    <w:p>
+      <w:pPr>
+        <w:pStyle w:val="berschrift1"/>
         <w:rPr>
           <w:lang w:val="de-DE"/>
         </w:rPr>
@@ -243,7 +353,7 @@
     </w:p>
     <w:p>
       <w:pPr>
-        <w:pStyle w:val="Heading2"/>
+        <w:pStyle w:val="berschrift2"/>
         <w:rPr>
           <w:lang w:val="de-DE"/>
         </w:rPr>
@@ -265,12 +375,26 @@
         <w:rPr>
           <w:lang w:val="de-DE"/>
         </w:rPr>
-        <w:t>Ich habe Ein Basic GUI gemacht, wo man den sieht, und danach habe ich Keylistener zum Bewegen und Schießen gemacht. Letztlich habe ich noch angefangen damit das ein Projektil erscheint wen ich schieße.</w:t>
-      </w:r>
-    </w:p>
-    <w:p>
-      <w:pPr>
-        <w:pStyle w:val="Heading2"/>
+        <w:t xml:space="preserve">Ich habe Ein Basic GUI gemacht, wo man den sieht, und danach habe ich </w:t>
+      </w:r>
+      <w:proofErr w:type="spellStart"/>
+      <w:r>
+        <w:rPr>
+          <w:lang w:val="de-DE"/>
+        </w:rPr>
+        <w:t>Keylistener</w:t>
+      </w:r>
+      <w:proofErr w:type="spellEnd"/>
+      <w:r>
+        <w:rPr>
+          <w:lang w:val="de-DE"/>
+        </w:rPr>
+        <w:t xml:space="preserve"> zum Bewegen und Schießen gemacht. Letztlich habe ich noch angefangen damit das ein Projektil erscheint wen ich schieße.</w:t>
+      </w:r>
+    </w:p>
+    <w:p>
+      <w:pPr>
+        <w:pStyle w:val="berschrift2"/>
         <w:rPr>
           <w:lang w:val="de-DE"/>
         </w:rPr>
@@ -315,33 +439,21 @@
     </w:p>
     <w:p>
       <w:pPr>
-        <w:pStyle w:val="Heading1"/>
-        <w:rPr>
-          <w:lang w:val="de-DE"/>
-        </w:rPr>
-      </w:pPr>
-      <w:r>
-        <w:rPr>
-          <w:lang w:val="de-DE"/>
-        </w:rPr>
-        <w:t>2</w:t>
-      </w:r>
-      <w:r>
-        <w:rPr>
-          <w:lang w:val="de-DE"/>
-        </w:rPr>
-        <w:t>9</w:t>
-      </w:r>
-      <w:r>
-        <w:rPr>
-          <w:lang w:val="de-DE"/>
-        </w:rPr>
-        <w:t>.3</w:t>
-      </w:r>
-    </w:p>
-    <w:p>
-      <w:pPr>
-        <w:pStyle w:val="Heading2"/>
+        <w:pStyle w:val="berschrift1"/>
+        <w:rPr>
+          <w:lang w:val="de-DE"/>
+        </w:rPr>
+      </w:pPr>
+      <w:r>
+        <w:rPr>
+          <w:lang w:val="de-DE"/>
+        </w:rPr>
+        <w:t>29.3</w:t>
+      </w:r>
+    </w:p>
+    <w:p>
+      <w:pPr>
+        <w:pStyle w:val="berschrift2"/>
         <w:rPr>
           <w:lang w:val="de-DE"/>
         </w:rPr>
@@ -363,7 +475,21 @@
         <w:rPr>
           <w:lang w:val="de-DE"/>
         </w:rPr>
-        <w:t xml:space="preserve">Ich Habe das GUI nochmal neu gemacht diesmal mit Graphics g den mit dem sind Gameticks viel einfacher darzustellen. Danach habe ich die Bewegung für alles gemacht. Die Lösung für das Problem </w:t>
+        <w:t xml:space="preserve">Ich </w:t>
+      </w:r>
+      <w:proofErr w:type="spellStart"/>
+      <w:r>
+        <w:rPr>
+          <w:lang w:val="de-DE"/>
+        </w:rPr>
+        <w:t>Habe</w:t>
+      </w:r>
+      <w:proofErr w:type="spellEnd"/>
+      <w:r>
+        <w:rPr>
+          <w:lang w:val="de-DE"/>
+        </w:rPr>
+        <w:t xml:space="preserve"> das GUI nochmal neu gemacht diesmal mit Graphics g den mit dem sind Gameticks viel einfacher darzustellen. Danach habe ich die Bewegung für alles gemacht. Die Lösung für das Problem </w:t>
       </w:r>
       <w:r>
         <w:rPr>
@@ -388,12 +514,38 @@
         <w:rPr>
           <w:lang w:val="de-DE"/>
         </w:rPr>
-        <w:t>Objekte zur gleichen klasse machen waren Arraylists. Nach einer Pause habe ich noch das Letzte Problem mit dem bewegen gelöst.</w:t>
-      </w:r>
-    </w:p>
-    <w:p>
-      <w:pPr>
-        <w:pStyle w:val="Heading2"/>
+        <w:t xml:space="preserve">Objekte zur gleichen klasse machen waren </w:t>
+      </w:r>
+      <w:proofErr w:type="spellStart"/>
+      <w:r>
+        <w:rPr>
+          <w:lang w:val="de-DE"/>
+        </w:rPr>
+        <w:t>Arraylists</w:t>
+      </w:r>
+      <w:proofErr w:type="spellEnd"/>
+      <w:r>
+        <w:rPr>
+          <w:lang w:val="de-DE"/>
+        </w:rPr>
+        <w:t xml:space="preserve">. Nach einer Pause habe ich noch das Letzte Problem mit </w:t>
+      </w:r>
+      <w:r>
+        <w:rPr>
+          <w:lang w:val="de-DE"/>
+        </w:rPr>
+        <w:t>dem Bewegen</w:t>
+      </w:r>
+      <w:r>
+        <w:rPr>
+          <w:lang w:val="de-DE"/>
+        </w:rPr>
+        <w:t xml:space="preserve"> gelöst.</w:t>
+      </w:r>
+    </w:p>
+    <w:p>
+      <w:pPr>
+        <w:pStyle w:val="berschrift2"/>
         <w:rPr>
           <w:lang w:val="de-DE"/>
         </w:rPr>
@@ -415,16 +567,167 @@
         <w:rPr>
           <w:lang w:val="de-DE"/>
         </w:rPr>
-        <w:t>Ich hatte heute wenige Probleme ausser das Problem welches ich am ende noch lösen konnte.</w:t>
-      </w:r>
-      <w:r>
-        <w:rPr>
-          <w:lang w:val="de-DE"/>
-        </w:rPr>
-        <w:t xml:space="preserve"> Soweit ich weis müssen wir nur noch ein Score und ein Highscore machen und noch ein Startscreen.</w:t>
-      </w:r>
-    </w:p>
-    <w:p/>
+        <w:t xml:space="preserve">Ich hatte heute wenige Probleme </w:t>
+      </w:r>
+      <w:r>
+        <w:rPr>
+          <w:lang w:val="de-DE"/>
+        </w:rPr>
+        <w:t>Außer</w:t>
+      </w:r>
+      <w:r>
+        <w:rPr>
+          <w:lang w:val="de-DE"/>
+        </w:rPr>
+        <w:t xml:space="preserve"> das </w:t>
+      </w:r>
+      <w:r>
+        <w:rPr>
+          <w:lang w:val="de-DE"/>
+        </w:rPr>
+        <w:t>Problem,</w:t>
+      </w:r>
+      <w:r>
+        <w:rPr>
+          <w:lang w:val="de-DE"/>
+        </w:rPr>
+        <w:t xml:space="preserve"> welches ich am </w:t>
+      </w:r>
+      <w:r>
+        <w:rPr>
+          <w:lang w:val="de-DE"/>
+        </w:rPr>
+        <w:t>Ende</w:t>
+      </w:r>
+      <w:r>
+        <w:rPr>
+          <w:lang w:val="de-DE"/>
+        </w:rPr>
+        <w:t xml:space="preserve"> noch lösen konnte.</w:t>
+      </w:r>
+      <w:r>
+        <w:rPr>
+          <w:lang w:val="de-DE"/>
+        </w:rPr>
+        <w:t xml:space="preserve"> Soweit ich </w:t>
+      </w:r>
+      <w:r>
+        <w:rPr>
+          <w:lang w:val="de-DE"/>
+        </w:rPr>
+        <w:t>weiß,</w:t>
+      </w:r>
+      <w:r>
+        <w:rPr>
+          <w:lang w:val="de-DE"/>
+        </w:rPr>
+        <w:t xml:space="preserve"> müssen wir nur noch ein Score und ein Highscore machen und noch ein Startscreen.</w:t>
+      </w:r>
+    </w:p>
+    <w:p>
+      <w:pPr>
+        <w:pStyle w:val="berschrift1"/>
+        <w:rPr>
+          <w:lang w:val="de-DE"/>
+        </w:rPr>
+      </w:pPr>
+      <w:r>
+        <w:rPr>
+          <w:lang w:val="de-DE"/>
+        </w:rPr>
+        <w:t>7</w:t>
+      </w:r>
+      <w:r>
+        <w:rPr>
+          <w:lang w:val="de-DE"/>
+        </w:rPr>
+        <w:t>.</w:t>
+      </w:r>
+      <w:r>
+        <w:rPr>
+          <w:lang w:val="de-DE"/>
+        </w:rPr>
+        <w:t>4</w:t>
+      </w:r>
+    </w:p>
+    <w:p>
+      <w:pPr>
+        <w:pStyle w:val="berschrift2"/>
+        <w:rPr>
+          <w:lang w:val="de-DE"/>
+        </w:rPr>
+      </w:pPr>
+      <w:r>
+        <w:rPr>
+          <w:lang w:val="de-DE"/>
+        </w:rPr>
+        <w:t>Arbeitsschritte:</w:t>
+      </w:r>
+    </w:p>
+    <w:p>
+      <w:pPr>
+        <w:rPr>
+          <w:lang w:val="de-DE"/>
+        </w:rPr>
+      </w:pPr>
+      <w:r>
+        <w:rPr>
+          <w:lang w:val="de-DE"/>
+        </w:rPr>
+        <w:t>Ich habe mehrere kleine Sachen gemacht. Erstens habe ich den Score anzeigen lassen, danach habe ich gemacht, dass man das Spiel neu starten kann und letztlich habe ich den fahler behoben, dass die Schüsse verschwinden, wen man die Gegner tötet.</w:t>
+      </w:r>
+    </w:p>
+    <w:p>
+      <w:pPr>
+        <w:pStyle w:val="berschrift2"/>
+        <w:rPr>
+          <w:lang w:val="de-DE"/>
+        </w:rPr>
+      </w:pPr>
+      <w:r>
+        <w:rPr>
+          <w:lang w:val="de-DE"/>
+        </w:rPr>
+        <w:t>Reflexion:</w:t>
+      </w:r>
+    </w:p>
+    <w:p>
+      <w:pPr>
+        <w:rPr>
+          <w:lang w:val="de-DE"/>
+        </w:rPr>
+      </w:pPr>
+      <w:r>
+        <w:rPr>
+          <w:lang w:val="de-DE"/>
+        </w:rPr>
+        <w:t xml:space="preserve">Ich habe heute nichts </w:t>
+      </w:r>
+      <w:r>
+        <w:rPr>
+          <w:lang w:val="de-DE"/>
+        </w:rPr>
+        <w:t>Schweres</w:t>
+      </w:r>
+      <w:r>
+        <w:rPr>
+          <w:lang w:val="de-DE"/>
+        </w:rPr>
+        <w:t xml:space="preserve"> gemacht und hatte deswegen keine </w:t>
+      </w:r>
+      <w:r>
+        <w:rPr>
+          <w:lang w:val="de-DE"/>
+        </w:rPr>
+        <w:t>Probleme</w:t>
+      </w:r>
+      <w:r>
+        <w:rPr>
+          <w:lang w:val="de-DE"/>
+        </w:rPr>
+        <w:t>.</w:t>
+      </w:r>
+    </w:p>
     <w:sectPr>
       <w:pgSz w:w="11906" w:h="16838"/>
       <w:pgMar w:top="1417" w:right="1417" w:bottom="1417" w:left="1417" w:header="708" w:footer="708" w:gutter="0"/>
@@ -830,7 +1133,7 @@
     <w:lsdException w:name="Unresolved Mention" w:semiHidden="1" w:unhideWhenUsed="1"/>
     <w:lsdException w:name="Smart Link" w:semiHidden="1" w:unhideWhenUsed="1"/>
   </w:latentStyles>
-  <w:style w:type="paragraph" w:default="1" w:styleId="Normal">
+  <w:style w:type="paragraph" w:default="1" w:styleId="Standard">
     <w:name w:val="Normal"/>
     <w:qFormat/>
     <w:rsid w:val="00E343EB"/>
@@ -838,11 +1141,11 @@
       <w:spacing w:line="256" w:lineRule="auto"/>
     </w:pPr>
   </w:style>
-  <w:style w:type="paragraph" w:styleId="Heading1">
+  <w:style w:type="paragraph" w:styleId="berschrift1">
     <w:name w:val="heading 1"/>
-    <w:basedOn w:val="Normal"/>
-    <w:next w:val="Normal"/>
-    <w:link w:val="Heading1Char"/>
+    <w:basedOn w:val="Standard"/>
+    <w:next w:val="Standard"/>
+    <w:link w:val="berschrift1Zchn"/>
     <w:uiPriority w:val="9"/>
     <w:qFormat/>
     <w:rsid w:val="00E343EB"/>
@@ -859,11 +1162,11 @@
       <w:szCs w:val="32"/>
     </w:rPr>
   </w:style>
-  <w:style w:type="paragraph" w:styleId="Heading2">
+  <w:style w:type="paragraph" w:styleId="berschrift2">
     <w:name w:val="heading 2"/>
-    <w:basedOn w:val="Normal"/>
-    <w:next w:val="Normal"/>
-    <w:link w:val="Heading2Char"/>
+    <w:basedOn w:val="Standard"/>
+    <w:next w:val="Standard"/>
+    <w:link w:val="berschrift2Zchn"/>
     <w:uiPriority w:val="9"/>
     <w:semiHidden/>
     <w:unhideWhenUsed/>
@@ -882,13 +1185,13 @@
       <w:szCs w:val="26"/>
     </w:rPr>
   </w:style>
-  <w:style w:type="character" w:default="1" w:styleId="DefaultParagraphFont">
+  <w:style w:type="character" w:default="1" w:styleId="Absatz-Standardschriftart">
     <w:name w:val="Default Paragraph Font"/>
     <w:uiPriority w:val="1"/>
     <w:semiHidden/>
     <w:unhideWhenUsed/>
   </w:style>
-  <w:style w:type="table" w:default="1" w:styleId="TableNormal">
+  <w:style w:type="table" w:default="1" w:styleId="NormaleTabelle">
     <w:name w:val="Normal Table"/>
     <w:uiPriority w:val="99"/>
     <w:semiHidden/>
@@ -903,16 +1206,16 @@
       </w:tblCellMar>
     </w:tblPr>
   </w:style>
-  <w:style w:type="numbering" w:default="1" w:styleId="NoList">
+  <w:style w:type="numbering" w:default="1" w:styleId="KeineListe">
     <w:name w:val="No List"/>
     <w:uiPriority w:val="99"/>
     <w:semiHidden/>
     <w:unhideWhenUsed/>
   </w:style>
-  <w:style w:type="character" w:customStyle="1" w:styleId="Heading1Char">
-    <w:name w:val="Heading 1 Char"/>
-    <w:basedOn w:val="DefaultParagraphFont"/>
-    <w:link w:val="Heading1"/>
+  <w:style w:type="character" w:customStyle="1" w:styleId="berschrift1Zchn">
+    <w:name w:val="Überschrift 1 Zchn"/>
+    <w:basedOn w:val="Absatz-Standardschriftart"/>
+    <w:link w:val="berschrift1"/>
     <w:uiPriority w:val="9"/>
     <w:rsid w:val="00E343EB"/>
     <w:rPr>
@@ -922,10 +1225,10 @@
       <w:szCs w:val="32"/>
     </w:rPr>
   </w:style>
-  <w:style w:type="character" w:customStyle="1" w:styleId="Heading2Char">
-    <w:name w:val="Heading 2 Char"/>
-    <w:basedOn w:val="DefaultParagraphFont"/>
-    <w:link w:val="Heading2"/>
+  <w:style w:type="character" w:customStyle="1" w:styleId="berschrift2Zchn">
+    <w:name w:val="Überschrift 2 Zchn"/>
+    <w:basedOn w:val="Absatz-Standardschriftart"/>
+    <w:link w:val="berschrift2"/>
     <w:uiPriority w:val="9"/>
     <w:semiHidden/>
     <w:rsid w:val="00E343EB"/>
@@ -936,11 +1239,11 @@
       <w:szCs w:val="26"/>
     </w:rPr>
   </w:style>
-  <w:style w:type="paragraph" w:styleId="Title">
+  <w:style w:type="paragraph" w:styleId="Titel">
     <w:name w:val="Title"/>
-    <w:basedOn w:val="Normal"/>
-    <w:next w:val="Normal"/>
-    <w:link w:val="TitleChar"/>
+    <w:basedOn w:val="Standard"/>
+    <w:next w:val="Standard"/>
+    <w:link w:val="TitelZchn"/>
     <w:uiPriority w:val="10"/>
     <w:qFormat/>
     <w:rsid w:val="00E343EB"/>
@@ -956,10 +1259,10 @@
       <w:szCs w:val="56"/>
     </w:rPr>
   </w:style>
-  <w:style w:type="character" w:customStyle="1" w:styleId="TitleChar">
-    <w:name w:val="Title Char"/>
-    <w:basedOn w:val="DefaultParagraphFont"/>
-    <w:link w:val="Title"/>
+  <w:style w:type="character" w:customStyle="1" w:styleId="TitelZchn">
+    <w:name w:val="Titel Zchn"/>
+    <w:basedOn w:val="Absatz-Standardschriftart"/>
+    <w:link w:val="Titel"/>
     <w:uiPriority w:val="10"/>
     <w:rsid w:val="00E343EB"/>
     <w:rPr>

</xml_diff>

<commit_message>
journal and commenting my code. might have pushed the comments already but it dont remember
</commit_message>
<xml_diff>
--- a/Journal/MichaelJournal.docx
+++ b/Journal/MichaelJournal.docx
@@ -6,12 +6,12 @@
       <w:pPr>
         <w:pStyle w:val="Titel"/>
         <w:rPr>
-          <w:lang w:val="de-DE"/>
-        </w:rPr>
-      </w:pPr>
-      <w:r>
-        <w:rPr>
-          <w:lang w:val="de-DE"/>
+          <w:lang w:val="de-CH"/>
+        </w:rPr>
+      </w:pPr>
+      <w:r>
+        <w:rPr>
+          <w:lang w:val="de-CH"/>
         </w:rPr>
         <w:t>Journal Michael</w:t>
       </w:r>
@@ -19,7 +19,7 @@
     <w:p>
       <w:pPr>
         <w:rPr>
-          <w:lang w:val="de-DE"/>
+          <w:lang w:val="de-CH"/>
         </w:rPr>
       </w:pPr>
     </w:p>
@@ -27,12 +27,12 @@
       <w:pPr>
         <w:pStyle w:val="berschrift1"/>
         <w:rPr>
-          <w:lang w:val="de-DE"/>
-        </w:rPr>
-      </w:pPr>
-      <w:r>
-        <w:rPr>
-          <w:lang w:val="de-DE"/>
+          <w:lang w:val="de-CH"/>
+        </w:rPr>
+      </w:pPr>
+      <w:r>
+        <w:rPr>
+          <w:lang w:val="de-CH"/>
         </w:rPr>
         <w:t>26.2</w:t>
       </w:r>
@@ -41,12 +41,12 @@
       <w:pPr>
         <w:pStyle w:val="berschrift2"/>
         <w:rPr>
-          <w:lang w:val="de-DE"/>
-        </w:rPr>
-      </w:pPr>
-      <w:r>
-        <w:rPr>
-          <w:lang w:val="de-DE"/>
+          <w:lang w:val="de-CH"/>
+        </w:rPr>
+      </w:pPr>
+      <w:r>
+        <w:rPr>
+          <w:lang w:val="de-CH"/>
         </w:rPr>
         <w:t>Arbeitsschritte:</w:t>
       </w:r>
@@ -54,26 +54,26 @@
     <w:p>
       <w:pPr>
         <w:rPr>
-          <w:lang w:val="de-DE"/>
-        </w:rPr>
-      </w:pPr>
-      <w:r>
-        <w:rPr>
-          <w:lang w:val="de-DE"/>
+          <w:lang w:val="de-CH"/>
+        </w:rPr>
+      </w:pPr>
+      <w:r>
+        <w:rPr>
+          <w:lang w:val="de-CH"/>
         </w:rPr>
         <w:t xml:space="preserve">Heute haben ich und </w:t>
       </w:r>
       <w:proofErr w:type="spellStart"/>
       <w:r>
         <w:rPr>
-          <w:lang w:val="de-DE"/>
+          <w:lang w:val="de-CH"/>
         </w:rPr>
         <w:t>Klemen</w:t>
       </w:r>
       <w:proofErr w:type="spellEnd"/>
       <w:r>
         <w:rPr>
-          <w:lang w:val="de-DE"/>
+          <w:lang w:val="de-CH"/>
         </w:rPr>
         <w:t xml:space="preserve"> für unser Project entschieden und haben danach noch ein paar der Klassen gemacht, die wir dachten, das wir brauchen.</w:t>
       </w:r>
@@ -82,12 +82,12 @@
       <w:pPr>
         <w:pStyle w:val="berschrift2"/>
         <w:rPr>
-          <w:lang w:val="de-DE"/>
-        </w:rPr>
-      </w:pPr>
-      <w:r>
-        <w:rPr>
-          <w:lang w:val="de-DE"/>
+          <w:lang w:val="de-CH"/>
+        </w:rPr>
+      </w:pPr>
+      <w:r>
+        <w:rPr>
+          <w:lang w:val="de-CH"/>
         </w:rPr>
         <w:t>Reflexion:</w:t>
       </w:r>
@@ -95,12 +95,12 @@
     <w:p>
       <w:pPr>
         <w:rPr>
-          <w:lang w:val="de-DE"/>
-        </w:rPr>
-      </w:pPr>
-      <w:r>
-        <w:rPr>
-          <w:lang w:val="de-DE"/>
+          <w:lang w:val="de-CH"/>
+        </w:rPr>
+      </w:pPr>
+      <w:r>
+        <w:rPr>
+          <w:lang w:val="de-CH"/>
         </w:rPr>
         <w:t>Keine Probleme</w:t>
       </w:r>
@@ -109,12 +109,12 @@
       <w:pPr>
         <w:pStyle w:val="berschrift1"/>
         <w:rPr>
-          <w:lang w:val="de-DE"/>
-        </w:rPr>
-      </w:pPr>
-      <w:r>
-        <w:rPr>
-          <w:lang w:val="de-DE"/>
+          <w:lang w:val="de-CH"/>
+        </w:rPr>
+      </w:pPr>
+      <w:r>
+        <w:rPr>
+          <w:lang w:val="de-CH"/>
         </w:rPr>
         <w:t>19.3</w:t>
       </w:r>
@@ -123,12 +123,12 @@
       <w:pPr>
         <w:pStyle w:val="berschrift2"/>
         <w:rPr>
-          <w:lang w:val="de-DE"/>
-        </w:rPr>
-      </w:pPr>
-      <w:r>
-        <w:rPr>
-          <w:lang w:val="de-DE"/>
+          <w:lang w:val="de-CH"/>
+        </w:rPr>
+      </w:pPr>
+      <w:r>
+        <w:rPr>
+          <w:lang w:val="de-CH"/>
         </w:rPr>
         <w:t>Arbeitsschritte:</w:t>
       </w:r>
@@ -136,52 +136,52 @@
     <w:p>
       <w:pPr>
         <w:rPr>
-          <w:lang w:val="de-DE"/>
-        </w:rPr>
-      </w:pPr>
-      <w:r>
-        <w:rPr>
-          <w:lang w:val="de-DE"/>
+          <w:lang w:val="de-CH"/>
+        </w:rPr>
+      </w:pPr>
+      <w:r>
+        <w:rPr>
+          <w:lang w:val="de-CH"/>
         </w:rPr>
         <w:t xml:space="preserve">Ich habe angefangen das GUI mit </w:t>
       </w:r>
       <w:proofErr w:type="spellStart"/>
       <w:r>
         <w:rPr>
-          <w:lang w:val="de-DE"/>
+          <w:lang w:val="de-CH"/>
         </w:rPr>
         <w:t>Java.swing</w:t>
       </w:r>
       <w:proofErr w:type="spellEnd"/>
       <w:r>
         <w:rPr>
-          <w:lang w:val="de-DE"/>
+          <w:lang w:val="de-CH"/>
         </w:rPr>
         <w:t xml:space="preserve"> angefangen zu machen aber </w:t>
       </w:r>
       <w:r>
         <w:rPr>
-          <w:lang w:val="de-DE"/>
+          <w:lang w:val="de-CH"/>
         </w:rPr>
         <w:t>nach den ersten paaren Lektionen</w:t>
       </w:r>
       <w:r>
         <w:rPr>
-          <w:lang w:val="de-DE"/>
+          <w:lang w:val="de-CH"/>
         </w:rPr>
         <w:t xml:space="preserve"> hat </w:t>
       </w:r>
       <w:proofErr w:type="spellStart"/>
       <w:r>
         <w:rPr>
-          <w:lang w:val="de-DE"/>
+          <w:lang w:val="de-CH"/>
         </w:rPr>
         <w:t>Klemen</w:t>
       </w:r>
       <w:proofErr w:type="spellEnd"/>
       <w:r>
         <w:rPr>
-          <w:lang w:val="de-DE"/>
+          <w:lang w:val="de-CH"/>
         </w:rPr>
         <w:t xml:space="preserve"> gesagt, dass ich liebe, das GUI mit JavaFX machen sollte. Den Rest der Zeit haben wir damit verbracht JavaFX auf beide unsere Laptops zu installieren</w:t>
       </w:r>
@@ -190,12 +190,12 @@
       <w:pPr>
         <w:pStyle w:val="berschrift2"/>
         <w:rPr>
-          <w:lang w:val="de-DE"/>
-        </w:rPr>
-      </w:pPr>
-      <w:r>
-        <w:rPr>
-          <w:lang w:val="de-DE"/>
+          <w:lang w:val="de-CH"/>
+        </w:rPr>
+      </w:pPr>
+      <w:r>
+        <w:rPr>
+          <w:lang w:val="de-CH"/>
         </w:rPr>
         <w:t>Reflexion:</w:t>
       </w:r>
@@ -203,40 +203,40 @@
     <w:p>
       <w:pPr>
         <w:rPr>
-          <w:lang w:val="de-DE"/>
-        </w:rPr>
-      </w:pPr>
-      <w:r>
-        <w:rPr>
-          <w:lang w:val="de-DE"/>
+          <w:lang w:val="de-CH"/>
+        </w:rPr>
+      </w:pPr>
+      <w:r>
+        <w:rPr>
+          <w:lang w:val="de-CH"/>
         </w:rPr>
         <w:t xml:space="preserve">Ich hatte Probleme mit </w:t>
       </w:r>
       <w:proofErr w:type="spellStart"/>
       <w:r>
         <w:rPr>
-          <w:lang w:val="de-DE"/>
+          <w:lang w:val="de-CH"/>
         </w:rPr>
         <w:t>Java.swing</w:t>
       </w:r>
       <w:proofErr w:type="spellEnd"/>
       <w:r>
         <w:rPr>
-          <w:lang w:val="de-DE"/>
+          <w:lang w:val="de-CH"/>
         </w:rPr>
         <w:t xml:space="preserve">. Ich konnte keine Bilder darstellen und deswegen hat </w:t>
       </w:r>
       <w:proofErr w:type="spellStart"/>
       <w:r>
         <w:rPr>
-          <w:lang w:val="de-DE"/>
+          <w:lang w:val="de-CH"/>
         </w:rPr>
         <w:t>Klemen</w:t>
       </w:r>
       <w:proofErr w:type="spellEnd"/>
       <w:r>
         <w:rPr>
-          <w:lang w:val="de-DE"/>
+          <w:lang w:val="de-CH"/>
         </w:rPr>
         <w:t xml:space="preserve"> JavaFX empfohlen.</w:t>
       </w:r>
@@ -245,12 +245,12 @@
       <w:pPr>
         <w:pStyle w:val="berschrift1"/>
         <w:rPr>
-          <w:lang w:val="de-DE"/>
-        </w:rPr>
-      </w:pPr>
-      <w:r>
-        <w:rPr>
-          <w:lang w:val="de-DE"/>
+          <w:lang w:val="de-CH"/>
+        </w:rPr>
+      </w:pPr>
+      <w:r>
+        <w:rPr>
+          <w:lang w:val="de-CH"/>
         </w:rPr>
         <w:t>20.3</w:t>
       </w:r>
@@ -259,12 +259,12 @@
       <w:pPr>
         <w:pStyle w:val="berschrift2"/>
         <w:rPr>
-          <w:lang w:val="de-DE"/>
-        </w:rPr>
-      </w:pPr>
-      <w:r>
-        <w:rPr>
-          <w:lang w:val="de-DE"/>
+          <w:lang w:val="de-CH"/>
+        </w:rPr>
+      </w:pPr>
+      <w:r>
+        <w:rPr>
+          <w:lang w:val="de-CH"/>
         </w:rPr>
         <w:t>Arbeitsschritte:</w:t>
       </w:r>
@@ -272,40 +272,134 @@
     <w:p>
       <w:pPr>
         <w:rPr>
-          <w:lang w:val="de-DE"/>
-        </w:rPr>
-      </w:pPr>
-      <w:r>
-        <w:rPr>
-          <w:lang w:val="de-DE"/>
+          <w:lang w:val="de-CH"/>
+        </w:rPr>
+      </w:pPr>
+      <w:r>
+        <w:rPr>
+          <w:lang w:val="de-CH"/>
         </w:rPr>
         <w:t xml:space="preserve">Ich hatte ein paar Errors mit JavaFX und habe sie versucht zu beheben aber habe nach 4 </w:t>
       </w:r>
+      <w:r>
+        <w:rPr>
+          <w:lang w:val="de-CH"/>
+        </w:rPr>
+        <w:t>Stunden</w:t>
+      </w:r>
+      <w:r>
+        <w:rPr>
+          <w:lang w:val="de-CH"/>
+        </w:rPr>
+        <w:t xml:space="preserve"> keine Lösung gefunden</w:t>
+      </w:r>
+    </w:p>
+    <w:p>
+      <w:pPr>
+        <w:pStyle w:val="berschrift2"/>
+        <w:rPr>
+          <w:lang w:val="de-CH"/>
+        </w:rPr>
+      </w:pPr>
+      <w:r>
+        <w:rPr>
+          <w:lang w:val="de-CH"/>
+        </w:rPr>
+        <w:t>Reflexion:</w:t>
+      </w:r>
+    </w:p>
+    <w:p>
+      <w:pPr>
+        <w:rPr>
+          <w:lang w:val="de-CH"/>
+        </w:rPr>
+      </w:pPr>
+      <w:r>
+        <w:rPr>
+          <w:lang w:val="de-CH"/>
+        </w:rPr>
+        <w:t xml:space="preserve">Ich habe mich dafür entschieden doch mit </w:t>
+      </w:r>
       <w:proofErr w:type="spellStart"/>
       <w:r>
         <w:rPr>
-          <w:lang w:val="de-DE"/>
-        </w:rPr>
-        <w:t>stunden</w:t>
+          <w:lang w:val="de-CH"/>
+        </w:rPr>
+        <w:t>Java.swing</w:t>
       </w:r>
       <w:proofErr w:type="spellEnd"/>
       <w:r>
         <w:rPr>
-          <w:lang w:val="de-DE"/>
-        </w:rPr>
-        <w:t xml:space="preserve"> keine Lösung gefunden</w:t>
+          <w:lang w:val="de-CH"/>
+        </w:rPr>
+        <w:t xml:space="preserve"> zu arbeiten.</w:t>
+      </w:r>
+    </w:p>
+    <w:p>
+      <w:pPr>
+        <w:pStyle w:val="berschrift1"/>
+        <w:rPr>
+          <w:lang w:val="de-CH"/>
+        </w:rPr>
+      </w:pPr>
+      <w:r>
+        <w:rPr>
+          <w:lang w:val="de-CH"/>
+        </w:rPr>
+        <w:t>25.3</w:t>
       </w:r>
     </w:p>
     <w:p>
       <w:pPr>
         <w:pStyle w:val="berschrift2"/>
         <w:rPr>
-          <w:lang w:val="de-DE"/>
-        </w:rPr>
-      </w:pPr>
-      <w:r>
-        <w:rPr>
-          <w:lang w:val="de-DE"/>
+          <w:lang w:val="de-CH"/>
+        </w:rPr>
+      </w:pPr>
+      <w:r>
+        <w:rPr>
+          <w:lang w:val="de-CH"/>
+        </w:rPr>
+        <w:t>Arbeitsschritte:</w:t>
+      </w:r>
+    </w:p>
+    <w:p>
+      <w:pPr>
+        <w:rPr>
+          <w:lang w:val="de-CH"/>
+        </w:rPr>
+      </w:pPr>
+      <w:r>
+        <w:rPr>
+          <w:lang w:val="de-CH"/>
+        </w:rPr>
+        <w:t xml:space="preserve">Ich habe Ein Basic GUI gemacht, wo man den sieht, und danach habe ich </w:t>
+      </w:r>
+      <w:proofErr w:type="spellStart"/>
+      <w:r>
+        <w:rPr>
+          <w:lang w:val="de-CH"/>
+        </w:rPr>
+        <w:t>Keylistener</w:t>
+      </w:r>
+      <w:proofErr w:type="spellEnd"/>
+      <w:r>
+        <w:rPr>
+          <w:lang w:val="de-CH"/>
+        </w:rPr>
+        <w:t xml:space="preserve"> zum Bewegen und Schießen gemacht. Letztlich habe ich noch angefangen damit das ein Projektil erscheint wen ich schieße.</w:t>
+      </w:r>
+    </w:p>
+    <w:p>
+      <w:pPr>
+        <w:pStyle w:val="berschrift2"/>
+        <w:rPr>
+          <w:lang w:val="de-CH"/>
+        </w:rPr>
+      </w:pPr>
+      <w:r>
+        <w:rPr>
+          <w:lang w:val="de-CH"/>
         </w:rPr>
         <w:t>Reflexion:</w:t>
       </w:r>
@@ -313,54 +407,58 @@
     <w:p>
       <w:pPr>
         <w:rPr>
-          <w:lang w:val="de-DE"/>
-        </w:rPr>
-      </w:pPr>
-      <w:r>
-        <w:rPr>
-          <w:lang w:val="de-DE"/>
-        </w:rPr>
-        <w:t xml:space="preserve">Ich habe mich dafür entschieden doch mit </w:t>
-      </w:r>
-      <w:proofErr w:type="spellStart"/>
-      <w:r>
-        <w:rPr>
-          <w:lang w:val="de-DE"/>
-        </w:rPr>
-        <w:t>Java.swing</w:t>
-      </w:r>
-      <w:proofErr w:type="spellEnd"/>
-      <w:r>
-        <w:rPr>
-          <w:lang w:val="de-DE"/>
-        </w:rPr>
-        <w:t xml:space="preserve"> zu arbeiten.</w:t>
+          <w:lang w:val="de-CH"/>
+        </w:rPr>
+      </w:pPr>
+      <w:r>
+        <w:rPr>
+          <w:lang w:val="de-CH"/>
+        </w:rPr>
+        <w:t xml:space="preserve">Ich habe noch keine Ahnung wie ich Objekte mache, welche gleich auf dem GUI sichtbar sind. </w:t>
+      </w:r>
+      <w:r>
+        <w:rPr>
+          <w:lang w:val="de-CH"/>
+        </w:rPr>
+        <w:t>U</w:t>
+      </w:r>
+      <w:r>
+        <w:rPr>
+          <w:lang w:val="de-CH"/>
+        </w:rPr>
+        <w:t>nd während den Lektionen habe ich auch noch angeschaut wie Threads und Multithreading funktioniert da wir dachten, dass wir es brauchen werden</w:t>
+      </w:r>
+      <w:r>
+        <w:rPr>
+          <w:lang w:val="de-CH"/>
+        </w:rPr>
+        <w:t>.</w:t>
       </w:r>
     </w:p>
     <w:p>
       <w:pPr>
         <w:pStyle w:val="berschrift1"/>
         <w:rPr>
-          <w:lang w:val="de-DE"/>
-        </w:rPr>
-      </w:pPr>
-      <w:r>
-        <w:rPr>
-          <w:lang w:val="de-DE"/>
-        </w:rPr>
-        <w:t>25.3</w:t>
+          <w:lang w:val="de-CH"/>
+        </w:rPr>
+      </w:pPr>
+      <w:r>
+        <w:rPr>
+          <w:lang w:val="de-CH"/>
+        </w:rPr>
+        <w:t>29.3</w:t>
       </w:r>
     </w:p>
     <w:p>
       <w:pPr>
         <w:pStyle w:val="berschrift2"/>
         <w:rPr>
-          <w:lang w:val="de-DE"/>
-        </w:rPr>
-      </w:pPr>
-      <w:r>
-        <w:rPr>
-          <w:lang w:val="de-DE"/>
+          <w:lang w:val="de-CH"/>
+        </w:rPr>
+      </w:pPr>
+      <w:r>
+        <w:rPr>
+          <w:lang w:val="de-CH"/>
         </w:rPr>
         <w:t>Arbeitsschritte:</w:t>
       </w:r>
@@ -368,177 +466,75 @@
     <w:p>
       <w:pPr>
         <w:rPr>
-          <w:lang w:val="de-DE"/>
-        </w:rPr>
-      </w:pPr>
-      <w:r>
-        <w:rPr>
-          <w:lang w:val="de-DE"/>
-        </w:rPr>
-        <w:t xml:space="preserve">Ich habe Ein Basic GUI gemacht, wo man den sieht, und danach habe ich </w:t>
-      </w:r>
-      <w:proofErr w:type="spellStart"/>
-      <w:r>
-        <w:rPr>
-          <w:lang w:val="de-DE"/>
-        </w:rPr>
-        <w:t>Keylistener</w:t>
-      </w:r>
-      <w:proofErr w:type="spellEnd"/>
-      <w:r>
-        <w:rPr>
-          <w:lang w:val="de-DE"/>
-        </w:rPr>
-        <w:t xml:space="preserve"> zum Bewegen und Schießen gemacht. Letztlich habe ich noch angefangen damit das ein Projektil erscheint wen ich schieße.</w:t>
-      </w:r>
-    </w:p>
-    <w:p>
-      <w:pPr>
-        <w:pStyle w:val="berschrift2"/>
-        <w:rPr>
-          <w:lang w:val="de-DE"/>
-        </w:rPr>
-      </w:pPr>
-      <w:r>
-        <w:rPr>
-          <w:lang w:val="de-DE"/>
-        </w:rPr>
-        <w:t>Reflexion:</w:t>
-      </w:r>
-    </w:p>
-    <w:p>
-      <w:pPr>
-        <w:rPr>
-          <w:lang w:val="de-DE"/>
-        </w:rPr>
-      </w:pPr>
-      <w:r>
-        <w:rPr>
-          <w:lang w:val="de-DE"/>
-        </w:rPr>
-        <w:t xml:space="preserve">Ich habe noch keine Ahnung wie ich Objekte mache, welche gleich auf dem GUI sichtbar sind. </w:t>
-      </w:r>
-      <w:r>
-        <w:rPr>
-          <w:lang w:val="de-DE"/>
-        </w:rPr>
-        <w:t>U</w:t>
-      </w:r>
-      <w:r>
-        <w:rPr>
-          <w:lang w:val="de-DE"/>
-        </w:rPr>
-        <w:t>nd während den Lektionen habe ich auch noch angeschaut wie Threads und Multithreading funktioniert da wir dachten, dass wir es brauchen werden</w:t>
-      </w:r>
-      <w:r>
-        <w:rPr>
-          <w:lang w:val="de-DE"/>
-        </w:rPr>
-        <w:t>.</w:t>
-      </w:r>
-    </w:p>
-    <w:p>
-      <w:pPr>
-        <w:pStyle w:val="berschrift1"/>
-        <w:rPr>
-          <w:lang w:val="de-DE"/>
-        </w:rPr>
-      </w:pPr>
-      <w:r>
-        <w:rPr>
-          <w:lang w:val="de-DE"/>
-        </w:rPr>
-        <w:t>29.3</w:t>
-      </w:r>
-    </w:p>
-    <w:p>
-      <w:pPr>
-        <w:pStyle w:val="berschrift2"/>
-        <w:rPr>
-          <w:lang w:val="de-DE"/>
-        </w:rPr>
-      </w:pPr>
-      <w:r>
-        <w:rPr>
-          <w:lang w:val="de-DE"/>
-        </w:rPr>
-        <w:t>Arbeitsschritte:</w:t>
-      </w:r>
-    </w:p>
-    <w:p>
-      <w:pPr>
-        <w:rPr>
-          <w:lang w:val="de-DE"/>
-        </w:rPr>
-      </w:pPr>
-      <w:r>
-        <w:rPr>
-          <w:lang w:val="de-DE"/>
+          <w:lang w:val="de-CH"/>
+        </w:rPr>
+      </w:pPr>
+      <w:r>
+        <w:rPr>
+          <w:lang w:val="de-CH"/>
         </w:rPr>
         <w:t xml:space="preserve">Ich </w:t>
       </w:r>
-      <w:proofErr w:type="spellStart"/>
-      <w:r>
-        <w:rPr>
-          <w:lang w:val="de-DE"/>
-        </w:rPr>
-        <w:t>Habe</w:t>
-      </w:r>
-      <w:proofErr w:type="spellEnd"/>
-      <w:r>
-        <w:rPr>
-          <w:lang w:val="de-DE"/>
+      <w:r>
+        <w:rPr>
+          <w:lang w:val="de-CH"/>
+        </w:rPr>
+        <w:t>habe</w:t>
+      </w:r>
+      <w:r>
+        <w:rPr>
+          <w:lang w:val="de-CH"/>
         </w:rPr>
         <w:t xml:space="preserve"> das GUI nochmal neu gemacht diesmal mit Graphics g den mit dem sind Gameticks viel einfacher darzustellen. Danach habe ich die Bewegung für alles gemacht. Die Lösung für das Problem </w:t>
       </w:r>
       <w:r>
         <w:rPr>
-          <w:lang w:val="de-DE"/>
+          <w:lang w:val="de-CH"/>
         </w:rPr>
         <w:lastRenderedPageBreak/>
         <w:t xml:space="preserve">mit wie man </w:t>
       </w:r>
       <w:r>
         <w:rPr>
-          <w:lang w:val="de-DE"/>
+          <w:lang w:val="de-CH"/>
         </w:rPr>
         <w:t>mehrere</w:t>
       </w:r>
       <w:r>
         <w:rPr>
-          <w:lang w:val="de-DE"/>
+          <w:lang w:val="de-CH"/>
         </w:rPr>
         <w:t xml:space="preserve"> </w:t>
       </w:r>
       <w:r>
         <w:rPr>
-          <w:lang w:val="de-DE"/>
+          <w:lang w:val="de-CH"/>
         </w:rPr>
         <w:t xml:space="preserve">Objekte zur gleichen klasse machen waren </w:t>
       </w:r>
       <w:proofErr w:type="spellStart"/>
       <w:r>
         <w:rPr>
-          <w:lang w:val="de-DE"/>
+          <w:lang w:val="de-CH"/>
         </w:rPr>
         <w:t>Arraylists</w:t>
       </w:r>
       <w:proofErr w:type="spellEnd"/>
       <w:r>
         <w:rPr>
-          <w:lang w:val="de-DE"/>
+          <w:lang w:val="de-CH"/>
         </w:rPr>
         <w:t xml:space="preserve">. Nach einer Pause habe ich noch das Letzte Problem mit </w:t>
       </w:r>
       <w:r>
         <w:rPr>
-          <w:lang w:val="de-DE"/>
+          <w:lang w:val="de-CH"/>
         </w:rPr>
         <w:t>dem Bewegen</w:t>
       </w:r>
       <w:r>
         <w:rPr>
-          <w:lang w:val="de-DE"/>
+          <w:lang w:val="de-CH"/>
         </w:rPr>
         <w:t xml:space="preserve"> gelöst.</w:t>
       </w:r>
@@ -547,12 +543,12 @@
       <w:pPr>
         <w:pStyle w:val="berschrift2"/>
         <w:rPr>
-          <w:lang w:val="de-DE"/>
-        </w:rPr>
-      </w:pPr>
-      <w:r>
-        <w:rPr>
-          <w:lang w:val="de-DE"/>
+          <w:lang w:val="de-CH"/>
+        </w:rPr>
+      </w:pPr>
+      <w:r>
+        <w:rPr>
+          <w:lang w:val="de-CH"/>
         </w:rPr>
         <w:t>Reflexion:</w:t>
       </w:r>
@@ -560,66 +556,66 @@
     <w:p>
       <w:pPr>
         <w:rPr>
-          <w:lang w:val="de-DE"/>
-        </w:rPr>
-      </w:pPr>
-      <w:r>
-        <w:rPr>
-          <w:lang w:val="de-DE"/>
+          <w:lang w:val="de-CH"/>
+        </w:rPr>
+      </w:pPr>
+      <w:r>
+        <w:rPr>
+          <w:lang w:val="de-CH"/>
         </w:rPr>
         <w:t xml:space="preserve">Ich hatte heute wenige Probleme </w:t>
       </w:r>
       <w:r>
         <w:rPr>
-          <w:lang w:val="de-DE"/>
+          <w:lang w:val="de-CH"/>
         </w:rPr>
         <w:t>Außer</w:t>
       </w:r>
       <w:r>
         <w:rPr>
-          <w:lang w:val="de-DE"/>
+          <w:lang w:val="de-CH"/>
         </w:rPr>
         <w:t xml:space="preserve"> das </w:t>
       </w:r>
       <w:r>
         <w:rPr>
-          <w:lang w:val="de-DE"/>
+          <w:lang w:val="de-CH"/>
         </w:rPr>
         <w:t>Problem,</w:t>
       </w:r>
       <w:r>
         <w:rPr>
-          <w:lang w:val="de-DE"/>
+          <w:lang w:val="de-CH"/>
         </w:rPr>
         <w:t xml:space="preserve"> welches ich am </w:t>
       </w:r>
       <w:r>
         <w:rPr>
-          <w:lang w:val="de-DE"/>
+          <w:lang w:val="de-CH"/>
         </w:rPr>
         <w:t>Ende</w:t>
       </w:r>
       <w:r>
         <w:rPr>
-          <w:lang w:val="de-DE"/>
+          <w:lang w:val="de-CH"/>
         </w:rPr>
         <w:t xml:space="preserve"> noch lösen konnte.</w:t>
       </w:r>
       <w:r>
         <w:rPr>
-          <w:lang w:val="de-DE"/>
+          <w:lang w:val="de-CH"/>
         </w:rPr>
         <w:t xml:space="preserve"> Soweit ich </w:t>
       </w:r>
       <w:r>
         <w:rPr>
-          <w:lang w:val="de-DE"/>
+          <w:lang w:val="de-CH"/>
         </w:rPr>
         <w:t>weiß,</w:t>
       </w:r>
       <w:r>
         <w:rPr>
-          <w:lang w:val="de-DE"/>
+          <w:lang w:val="de-CH"/>
         </w:rPr>
         <w:t xml:space="preserve"> müssen wir nur noch ein Score und ein Highscore machen und noch ein Startscreen.</w:t>
       </w:r>
@@ -628,38 +624,124 @@
       <w:pPr>
         <w:pStyle w:val="berschrift1"/>
         <w:rPr>
-          <w:lang w:val="de-DE"/>
-        </w:rPr>
-      </w:pPr>
-      <w:r>
-        <w:rPr>
-          <w:lang w:val="de-DE"/>
-        </w:rPr>
-        <w:t>7</w:t>
-      </w:r>
-      <w:r>
-        <w:rPr>
-          <w:lang w:val="de-DE"/>
+          <w:lang w:val="de-CH"/>
+        </w:rPr>
+      </w:pPr>
+      <w:r>
+        <w:rPr>
+          <w:lang w:val="de-CH"/>
+        </w:rPr>
+        <w:t>7.4</w:t>
+      </w:r>
+    </w:p>
+    <w:p>
+      <w:pPr>
+        <w:pStyle w:val="berschrift2"/>
+        <w:rPr>
+          <w:lang w:val="de-CH"/>
+        </w:rPr>
+      </w:pPr>
+      <w:r>
+        <w:rPr>
+          <w:lang w:val="de-CH"/>
+        </w:rPr>
+        <w:t>Arbeitsschritte:</w:t>
+      </w:r>
+    </w:p>
+    <w:p>
+      <w:pPr>
+        <w:rPr>
+          <w:lang w:val="de-CH"/>
+        </w:rPr>
+      </w:pPr>
+      <w:r>
+        <w:rPr>
+          <w:lang w:val="de-CH"/>
+        </w:rPr>
+        <w:t>Ich habe mehrere kleine Sachen gemacht. Erstens habe ich den Score anzeigen lassen, danach habe ich gemacht, dass man das Spiel neu starten kann und letztlich habe ich den fahler behoben, dass die Schüsse verschwinden, wen man die Gegner tötet.</w:t>
+      </w:r>
+    </w:p>
+    <w:p>
+      <w:pPr>
+        <w:pStyle w:val="berschrift2"/>
+        <w:rPr>
+          <w:lang w:val="de-CH"/>
+        </w:rPr>
+      </w:pPr>
+      <w:r>
+        <w:rPr>
+          <w:lang w:val="de-CH"/>
+        </w:rPr>
+        <w:t>Reflexion:</w:t>
+      </w:r>
+    </w:p>
+    <w:p>
+      <w:pPr>
+        <w:rPr>
+          <w:lang w:val="de-CH"/>
+        </w:rPr>
+      </w:pPr>
+      <w:r>
+        <w:rPr>
+          <w:lang w:val="de-CH"/>
+        </w:rPr>
+        <w:t xml:space="preserve">Ich habe heute nichts </w:t>
+      </w:r>
+      <w:r>
+        <w:rPr>
+          <w:lang w:val="de-CH"/>
+        </w:rPr>
+        <w:t>Schweres</w:t>
+      </w:r>
+      <w:r>
+        <w:rPr>
+          <w:lang w:val="de-CH"/>
+        </w:rPr>
+        <w:t xml:space="preserve"> gemacht und hatte deswegen keine </w:t>
+      </w:r>
+      <w:r>
+        <w:rPr>
+          <w:lang w:val="de-CH"/>
+        </w:rPr>
+        <w:t>Probleme</w:t>
+      </w:r>
+      <w:r>
+        <w:rPr>
+          <w:lang w:val="de-CH"/>
         </w:rPr>
         <w:t>.</w:t>
       </w:r>
-      <w:r>
-        <w:rPr>
-          <w:lang w:val="de-DE"/>
-        </w:rPr>
-        <w:t>4</w:t>
+    </w:p>
+    <w:p>
+      <w:pPr>
+        <w:pStyle w:val="berschrift1"/>
+        <w:rPr>
+          <w:lang w:val="de-CH"/>
+        </w:rPr>
+      </w:pPr>
+      <w:r>
+        <w:rPr>
+          <w:lang w:val="de-CH"/>
+        </w:rPr>
+        <w:t>8</w:t>
+      </w:r>
+      <w:r>
+        <w:rPr>
+          <w:lang w:val="de-CH"/>
+        </w:rPr>
+        <w:t>.4</w:t>
       </w:r>
     </w:p>
     <w:p>
       <w:pPr>
         <w:pStyle w:val="berschrift2"/>
         <w:rPr>
-          <w:lang w:val="de-DE"/>
-        </w:rPr>
-      </w:pPr>
-      <w:r>
-        <w:rPr>
-          <w:lang w:val="de-DE"/>
+          <w:lang w:val="de-CH"/>
+        </w:rPr>
+      </w:pPr>
+      <w:r>
+        <w:rPr>
+          <w:lang w:val="de-CH"/>
         </w:rPr>
         <w:t>Arbeitsschritte:</w:t>
       </w:r>
@@ -667,26 +749,40 @@
     <w:p>
       <w:pPr>
         <w:rPr>
-          <w:lang w:val="de-DE"/>
-        </w:rPr>
-      </w:pPr>
-      <w:r>
-        <w:rPr>
-          <w:lang w:val="de-DE"/>
-        </w:rPr>
-        <w:t>Ich habe mehrere kleine Sachen gemacht. Erstens habe ich den Score anzeigen lassen, danach habe ich gemacht, dass man das Spiel neu starten kann und letztlich habe ich den fahler behoben, dass die Schüsse verschwinden, wen man die Gegner tötet.</w:t>
+          <w:lang w:val="de-CH"/>
+        </w:rPr>
+      </w:pPr>
+      <w:r>
+        <w:rPr>
+          <w:lang w:val="de-CH"/>
+        </w:rPr>
+        <w:t xml:space="preserve">Das Beheben des Fehlers, dass die Schüsse von Gegnern nicht verschwinden, hat ein Fehler gemacht das nur 1 Schuss pro game tick verschwunden ist, aber das habe ich innert 10 Minuten lösen können. Danach habe ich gemacht, dass der Highscore sichtbar war und den Rest der Lektionen habe ich damit verbracht den Ton zum Laufen zu bringen. Dies </w:t>
+      </w:r>
+      <w:proofErr w:type="gramStart"/>
+      <w:r>
+        <w:rPr>
+          <w:lang w:val="de-CH"/>
+        </w:rPr>
+        <w:t>ging relativ</w:t>
+      </w:r>
+      <w:proofErr w:type="gramEnd"/>
+      <w:r>
+        <w:rPr>
+          <w:lang w:val="de-CH"/>
+        </w:rPr>
+        <w:t xml:space="preserve"> schnell und einfach, aber ich konnte die töne nicht in JAR File abspielen</w:t>
       </w:r>
     </w:p>
     <w:p>
       <w:pPr>
         <w:pStyle w:val="berschrift2"/>
         <w:rPr>
-          <w:lang w:val="de-DE"/>
-        </w:rPr>
-      </w:pPr>
-      <w:r>
-        <w:rPr>
-          <w:lang w:val="de-DE"/>
+          <w:lang w:val="de-CH"/>
+        </w:rPr>
+      </w:pPr>
+      <w:r>
+        <w:rPr>
+          <w:lang w:val="de-CH"/>
         </w:rPr>
         <w:t>Reflexion:</w:t>
       </w:r>
@@ -694,39 +790,133 @@
     <w:p>
       <w:pPr>
         <w:rPr>
-          <w:lang w:val="de-DE"/>
-        </w:rPr>
-      </w:pPr>
-      <w:r>
-        <w:rPr>
-          <w:lang w:val="de-DE"/>
-        </w:rPr>
-        <w:t xml:space="preserve">Ich habe heute nichts </w:t>
-      </w:r>
-      <w:r>
-        <w:rPr>
-          <w:lang w:val="de-DE"/>
-        </w:rPr>
-        <w:t>Schweres</w:t>
-      </w:r>
-      <w:r>
-        <w:rPr>
-          <w:lang w:val="de-DE"/>
-        </w:rPr>
-        <w:t xml:space="preserve"> gemacht und hatte deswegen keine </w:t>
-      </w:r>
-      <w:r>
-        <w:rPr>
-          <w:lang w:val="de-DE"/>
-        </w:rPr>
-        <w:t>Probleme</w:t>
-      </w:r>
-      <w:r>
-        <w:rPr>
-          <w:lang w:val="de-DE"/>
-        </w:rPr>
-        <w:t>.</w:t>
-      </w:r>
+          <w:lang w:val="de-CH"/>
+        </w:rPr>
+      </w:pPr>
+      <w:r>
+        <w:rPr>
+          <w:lang w:val="de-CH"/>
+        </w:rPr>
+        <w:t xml:space="preserve">Ich hatte wieder keine Probleme bei fast allem </w:t>
+      </w:r>
+      <w:r>
+        <w:rPr>
+          <w:lang w:val="de-CH"/>
+        </w:rPr>
+        <w:t>Ausser</w:t>
+      </w:r>
+      <w:r>
+        <w:rPr>
+          <w:lang w:val="de-CH"/>
+        </w:rPr>
+        <w:t xml:space="preserve"> beim Ton hate ich </w:t>
+      </w:r>
+      <w:r>
+        <w:rPr>
+          <w:lang w:val="de-CH"/>
+        </w:rPr>
+        <w:t xml:space="preserve">kurz Schwierigkeiten und das Problem mit den JAR </w:t>
+      </w:r>
+      <w:r>
+        <w:rPr>
+          <w:lang w:val="de-CH"/>
+        </w:rPr>
+        <w:t>Files,</w:t>
+      </w:r>
+      <w:r>
+        <w:rPr>
+          <w:lang w:val="de-CH"/>
+        </w:rPr>
+        <w:t xml:space="preserve"> für die ich keine Lösung habe.</w:t>
+      </w:r>
+    </w:p>
+    <w:p>
+      <w:pPr>
+        <w:pStyle w:val="berschrift1"/>
+        <w:rPr>
+          <w:lang w:val="de-CH"/>
+        </w:rPr>
+      </w:pPr>
+      <w:r>
+        <w:rPr>
+          <w:lang w:val="de-CH"/>
+        </w:rPr>
+        <w:t>10</w:t>
+      </w:r>
+      <w:r>
+        <w:rPr>
+          <w:lang w:val="de-CH"/>
+        </w:rPr>
+        <w:t>.4</w:t>
+      </w:r>
+    </w:p>
+    <w:p>
+      <w:pPr>
+        <w:pStyle w:val="berschrift2"/>
+        <w:rPr>
+          <w:lang w:val="de-CH"/>
+        </w:rPr>
+      </w:pPr>
+      <w:r>
+        <w:rPr>
+          <w:lang w:val="de-CH"/>
+        </w:rPr>
+        <w:t>Arbeitsschritte:</w:t>
+      </w:r>
+    </w:p>
+    <w:p>
+      <w:pPr>
+        <w:rPr>
+          <w:lang w:val="de-CH"/>
+        </w:rPr>
+      </w:pPr>
+      <w:r>
+        <w:rPr>
+          <w:lang w:val="de-CH"/>
+        </w:rPr>
+        <w:t>Ich habe die Hindernisse gemacht und den Code kommentiert</w:t>
+      </w:r>
+    </w:p>
+    <w:p>
+      <w:pPr>
+        <w:pStyle w:val="berschrift2"/>
+        <w:rPr>
+          <w:lang w:val="de-CH"/>
+        </w:rPr>
+      </w:pPr>
+      <w:r>
+        <w:rPr>
+          <w:lang w:val="de-CH"/>
+        </w:rPr>
+        <w:t>Reflexion:</w:t>
+      </w:r>
+    </w:p>
+    <w:p>
+      <w:pPr>
+        <w:rPr>
+          <w:lang w:val="de-CH"/>
+        </w:rPr>
+      </w:pPr>
+      <w:r>
+        <w:rPr>
+          <w:lang w:val="de-CH"/>
+        </w:rPr>
+        <w:t>Da ich fast alles für die Hindernisse von irgendwo anders in unserem Projekt kopieren konnte war ich mit dem sehr schnell fertig.</w:t>
+      </w:r>
+    </w:p>
+    <w:p>
+      <w:pPr>
+        <w:rPr>
+          <w:lang w:val="de-CH"/>
+        </w:rPr>
+      </w:pPr>
+    </w:p>
+    <w:p>
+      <w:pPr>
+        <w:rPr>
+          <w:lang w:val="de-CH"/>
+        </w:rPr>
+      </w:pPr>
     </w:p>
     <w:sectPr>
       <w:pgSz w:w="11906" w:h="16838"/>

</xml_diff>